<commit_message>
added in figure 2 for sub-category
</commit_message>
<xml_diff>
--- a/Assignment01-Summary-CH.docx
+++ b/Assignment01-Summary-CH.docx
@@ -45,7 +45,13 @@
         <w:t xml:space="preserve">The first conclusion is on the outcome based on category.  </w:t>
       </w:r>
       <w:r>
-        <w:t>Figure 1 and Table 1 shows</w:t>
+        <w:t>Figure 1</w:t>
+      </w:r>
+      <w:r>
+        <w:t xml:space="preserve"> </w:t>
+      </w:r>
+      <w:r>
+        <w:t>and Table 1 shows</w:t>
       </w:r>
       <w:r>
         <w:t xml:space="preserve"> all 24 journalism campaigns were canceled and none were successful.  It can be assumed based on this data that the likelihood of a canceled campaign is the highest in journalism compared to all other categories.  In addition, the highest count </w:t>
@@ -226,6 +232,91 @@
         </w:numPr>
       </w:pPr>
       <w:r>
+        <w:lastRenderedPageBreak/>
+        <w:t>The second conclusion is based on Figure 2 below.</w:t>
+      </w:r>
+      <w:r>
+        <w:t xml:space="preserve">  This graph indicates a clear trend in the s</w:t>
+      </w:r>
+      <w:r>
+        <w:t>ub-categories with the</w:t>
+      </w:r>
+      <w:r>
+        <w:t xml:space="preserve"> large</w:t>
+      </w:r>
+      <w:r>
+        <w:t>st</w:t>
+      </w:r>
+      <w:r>
+        <w:t xml:space="preserve"> total count of outcomes in the play sub-category an</w:t>
+      </w:r>
+      <w:r>
+        <w:t>d with the highest success count as well,</w:t>
+      </w:r>
+      <w:bookmarkStart w:id="0" w:name="_GoBack"/>
+      <w:bookmarkEnd w:id="0"/>
+    </w:p>
+    <w:p>
+      <w:pPr>
+        <w:rPr>
+          <w:b/>
+        </w:rPr>
+      </w:pPr>
+      <w:r>
+        <w:rPr>
+          <w:b/>
+          <w:noProof/>
+        </w:rPr>
+        <w:drawing>
+          <wp:anchor distT="0" distB="0" distL="114300" distR="114300" simplePos="0" relativeHeight="251663360" behindDoc="0" locked="0" layoutInCell="1" allowOverlap="1" wp14:anchorId="0CAFBF8E">
+            <wp:simplePos x="0" y="0"/>
+            <wp:positionH relativeFrom="column">
+              <wp:posOffset>0</wp:posOffset>
+            </wp:positionH>
+            <wp:positionV relativeFrom="paragraph">
+              <wp:posOffset>0</wp:posOffset>
+            </wp:positionV>
+            <wp:extent cx="5943600" cy="3622040"/>
+            <wp:effectExtent l="0" t="0" r="0" b="16510"/>
+            <wp:wrapTopAndBottom/>
+            <wp:docPr id="3" name="Chart 3">
+              <a:extLst xmlns:a="http://schemas.openxmlformats.org/drawingml/2006/main">
+                <a:ext uri="{FF2B5EF4-FFF2-40B4-BE49-F238E27FC236}">
+                  <a16:creationId xmlns:a16="http://schemas.microsoft.com/office/drawing/2014/main" id="{3E207D78-DD88-4BD9-A9A1-122C4A42E1DE}"/>
+                </a:ext>
+              </a:extLst>
+            </wp:docPr>
+            <wp:cNvGraphicFramePr/>
+            <a:graphic xmlns:a="http://schemas.openxmlformats.org/drawingml/2006/main">
+              <a:graphicData uri="http://schemas.openxmlformats.org/drawingml/2006/chart">
+                <c:chart xmlns:c="http://schemas.openxmlformats.org/drawingml/2006/chart" xmlns:r="http://schemas.openxmlformats.org/officeDocument/2006/relationships" r:id="rId9"/>
+              </a:graphicData>
+            </a:graphic>
+            <wp14:sizeRelH relativeFrom="page">
+              <wp14:pctWidth>0</wp14:pctWidth>
+            </wp14:sizeRelH>
+            <wp14:sizeRelV relativeFrom="page">
+              <wp14:pctHeight>0</wp14:pctHeight>
+            </wp14:sizeRelV>
+          </wp:anchor>
+        </w:drawing>
+      </w:r>
+      <w:r>
+        <w:rPr>
+          <w:b/>
+        </w:rPr>
+        <w:t>Figure 2</w:t>
+      </w:r>
+    </w:p>
+    <w:p>
+      <w:pPr>
+        <w:pStyle w:val="ListParagraph"/>
+        <w:numPr>
+          <w:ilvl w:val="0"/>
+          <w:numId w:val="2"/>
+        </w:numPr>
+      </w:pPr>
+      <w:r>
         <w:rPr>
           <w:b/>
           <w:noProof/>
@@ -253,7 +344,7 @@
             <wp:cNvGraphicFramePr/>
             <a:graphic xmlns:a="http://schemas.openxmlformats.org/drawingml/2006/main">
               <a:graphicData uri="http://schemas.openxmlformats.org/drawingml/2006/chart">
-                <c:chart xmlns:c="http://schemas.openxmlformats.org/drawingml/2006/chart" xmlns:r="http://schemas.openxmlformats.org/officeDocument/2006/relationships" r:id="rId9"/>
+                <c:chart xmlns:c="http://schemas.openxmlformats.org/drawingml/2006/chart" xmlns:r="http://schemas.openxmlformats.org/officeDocument/2006/relationships" r:id="rId10"/>
               </a:graphicData>
             </a:graphic>
             <wp14:sizeRelH relativeFrom="page">
@@ -266,13 +357,25 @@
         </w:drawing>
       </w:r>
       <w:r>
-        <w:t>The se</w:t>
+        <w:t xml:space="preserve">The third </w:t>
       </w:r>
       <w:r>
-        <w:t xml:space="preserve">cond conclusion is based on </w:t>
+        <w:t xml:space="preserve">conclusion is based on </w:t>
       </w:r>
       <w:r>
-        <w:t xml:space="preserve">when campaigns are launched. Figure 2 and Table 2 show a few trends on when to </w:t>
+        <w:t>when c</w:t>
+      </w:r>
+      <w:r>
+        <w:t xml:space="preserve">ampaigns are launched. Figure 3 </w:t>
+      </w:r>
+      <w:r>
+        <w:t xml:space="preserve">and Table </w:t>
+      </w:r>
+      <w:r>
+        <w:t>3</w:t>
+      </w:r>
+      <w:r>
+        <w:t xml:space="preserve"> show a few trends on when to </w:t>
       </w:r>
       <w:r>
         <w:t>launch to increase the chances of</w:t>
@@ -287,7 +390,13 @@
         <w:t>uccessful campaign.  The data on previous project outcomes shows the highest success count/most successful campaigns in the month of May, and the lowest count of successful campaigns are launched in December. In fact, in December the failed campaign count is greater than the success campai</w:t>
       </w:r>
       <w:r>
-        <w:t xml:space="preserve">gn count.  Another possible trend that is worth noting in Figure 2 </w:t>
+        <w:t xml:space="preserve">gn count.  Another possible trend </w:t>
+      </w:r>
+      <w:r>
+        <w:t>that is worth noting in Figure 3</w:t>
+      </w:r>
+      <w:r>
+        <w:t xml:space="preserve"> </w:t>
       </w:r>
       <w:r>
         <w:t>is that as the s</w:t>
@@ -315,7 +424,7 @@
         <w:rPr>
           <w:b/>
         </w:rPr>
-        <w:t>Figure 2</w:t>
+        <w:t>Figure 3</w:t>
       </w:r>
     </w:p>
     <w:p>
@@ -355,7 +464,7 @@
                     </pic:cNvPicPr>
                   </pic:nvPicPr>
                   <pic:blipFill>
-                    <a:blip r:embed="rId10">
+                    <a:blip r:embed="rId11">
                       <a:extLst>
                         <a:ext uri="{28A0092B-C50C-407E-A947-70E740481C1C}">
                           <a14:useLocalDpi xmlns:a14="http://schemas.microsoft.com/office/drawing/2010/main" val="0"/>
@@ -396,7 +505,7 @@
         <w:rPr>
           <w:b/>
         </w:rPr>
-        <w:t>Table 2</w:t>
+        <w:t>Table 3</w:t>
       </w:r>
     </w:p>
     <w:p>
@@ -409,13 +518,22 @@
       </w:pPr>
       <w:r>
         <w:lastRenderedPageBreak/>
-        <w:t xml:space="preserve">The third conclusion </w:t>
+        <w:t xml:space="preserve">Another </w:t>
       </w:r>
       <w:r>
-        <w:t>is based on Figure 3 below.  Based on the data provided b</w:t>
+        <w:t xml:space="preserve">conclusion </w:t>
       </w:r>
       <w:r>
-        <w:t>elow in Figure 3, the percentage of successful campaigns tends to be higher when the goal fund amount is lower. With the highest percentage of successful campaigns at 70% with a goal fund a</w:t>
+        <w:t>is based on Figure 4</w:t>
+      </w:r>
+      <w:r>
+        <w:t xml:space="preserve"> below.  Based on the data provided b</w:t>
+      </w:r>
+      <w:r>
+        <w:t>elow in Figure 4</w:t>
+      </w:r>
+      <w:r>
+        <w:t>, the percentage of successful campaigns tends to be higher when the goal fund amount is lower. With the highest percentage of successful campaigns at 70% with a goal fund a</w:t>
       </w:r>
       <w:r>
         <w:t xml:space="preserve">bout that is less than $1,000 USD.  </w:t>
@@ -463,7 +581,7 @@
             <wp:cNvGraphicFramePr/>
             <a:graphic xmlns:a="http://schemas.openxmlformats.org/drawingml/2006/main">
               <a:graphicData uri="http://schemas.openxmlformats.org/drawingml/2006/chart">
-                <c:chart xmlns:c="http://schemas.openxmlformats.org/drawingml/2006/chart" xmlns:r="http://schemas.openxmlformats.org/officeDocument/2006/relationships" r:id="rId11"/>
+                <c:chart xmlns:c="http://schemas.openxmlformats.org/drawingml/2006/chart" xmlns:r="http://schemas.openxmlformats.org/officeDocument/2006/relationships" r:id="rId12"/>
               </a:graphicData>
             </a:graphic>
             <wp14:sizeRelH relativeFrom="page">
@@ -479,7 +597,7 @@
         <w:rPr>
           <w:b/>
         </w:rPr>
-        <w:t>Figure 3</w:t>
+        <w:t>Figure 4</w:t>
       </w:r>
     </w:p>
     <w:p>
@@ -499,13 +617,7 @@
         <w:pStyle w:val="ListParagraph"/>
       </w:pPr>
       <w:r>
-        <w:t xml:space="preserve">There are over 300,000 projects on Kickstarter. </w:t>
-      </w:r>
-      <w:r>
-        <w:t xml:space="preserve">This dataset consists of approximately 4,000 data points, which is one of the limitations of this analysis.  </w:t>
-      </w:r>
-      <w:r>
-        <w:t>Another limitation is that this dataset does not include any information on marketing approaches and other social media outlets/platforms the c</w:t>
+        <w:t>There are over 300,000 projects on Kickstarter. This dataset consists of approximately 4,000 data points, which is one of the limitations of this analysis.  Another limitation is that this dataset does not include any information on marketing approaches and other social media outlets/platforms the c</w:t>
       </w:r>
       <w:r>
         <w:t>ampaigns used to get the information out. Perhaps knowing how long it takes to complete a project and deliver the final product can provide some insight to possible trends on what types of projects to launch.</w:t>
@@ -560,12 +672,12 @@
       </w:r>
     </w:p>
     <w:sectPr>
-      <w:headerReference w:type="even" r:id="rId12"/>
-      <w:headerReference w:type="default" r:id="rId13"/>
-      <w:footerReference w:type="even" r:id="rId14"/>
-      <w:footerReference w:type="default" r:id="rId15"/>
-      <w:headerReference w:type="first" r:id="rId16"/>
-      <w:footerReference w:type="first" r:id="rId17"/>
+      <w:headerReference w:type="even" r:id="rId13"/>
+      <w:headerReference w:type="default" r:id="rId14"/>
+      <w:footerReference w:type="even" r:id="rId15"/>
+      <w:footerReference w:type="default" r:id="rId16"/>
+      <w:headerReference w:type="first" r:id="rId17"/>
+      <w:footerReference w:type="first" r:id="rId18"/>
       <w:pgSz w:w="12240" w:h="15840"/>
       <w:pgMar w:top="1440" w:right="1440" w:bottom="1440" w:left="1440" w:header="720" w:footer="720" w:gutter="0"/>
       <w:cols w:space="720"/>
@@ -697,8 +809,6 @@
       <w:tab/>
       <w:t>1/22/2019</w:t>
     </w:r>
-    <w:bookmarkStart w:id="0" w:name="_GoBack"/>
-    <w:bookmarkEnd w:id="0"/>
   </w:p>
 </w:hdr>
 </file>
@@ -2379,6 +2489,1468 @@
     </mc:Fallback>
   </mc:AlternateContent>
   <c:pivotSource>
+    <c:name>[Assignment01-Excel-CH.xlsx]Outcome by Sub-Cat!PivotTable1</c:name>
+    <c:fmtId val="-1"/>
+  </c:pivotSource>
+  <c:chart>
+    <c:title>
+      <c:tx>
+        <c:rich>
+          <a:bodyPr rot="0" spcFirstLastPara="1" vertOverflow="ellipsis" vert="horz" wrap="square" anchor="ctr" anchorCtr="1"/>
+          <a:lstStyle/>
+          <a:p>
+            <a:pPr>
+              <a:defRPr sz="1400" b="0" i="0" u="none" strike="noStrike" kern="1200" spc="0" baseline="0">
+                <a:solidFill>
+                  <a:schemeClr val="tx1">
+                    <a:lumMod val="65000"/>
+                    <a:lumOff val="35000"/>
+                  </a:schemeClr>
+                </a:solidFill>
+                <a:latin typeface="+mn-lt"/>
+                <a:ea typeface="+mn-ea"/>
+                <a:cs typeface="+mn-cs"/>
+              </a:defRPr>
+            </a:pPr>
+            <a:r>
+              <a:rPr lang="en-US"/>
+              <a:t>Outcome Based on Sub-Category</a:t>
+            </a:r>
+          </a:p>
+        </c:rich>
+      </c:tx>
+      <c:overlay val="0"/>
+      <c:spPr>
+        <a:noFill/>
+        <a:ln>
+          <a:noFill/>
+        </a:ln>
+        <a:effectLst/>
+      </c:spPr>
+      <c:txPr>
+        <a:bodyPr rot="0" spcFirstLastPara="1" vertOverflow="ellipsis" vert="horz" wrap="square" anchor="ctr" anchorCtr="1"/>
+        <a:lstStyle/>
+        <a:p>
+          <a:pPr>
+            <a:defRPr sz="1400" b="0" i="0" u="none" strike="noStrike" kern="1200" spc="0" baseline="0">
+              <a:solidFill>
+                <a:schemeClr val="tx1">
+                  <a:lumMod val="65000"/>
+                  <a:lumOff val="35000"/>
+                </a:schemeClr>
+              </a:solidFill>
+              <a:latin typeface="+mn-lt"/>
+              <a:ea typeface="+mn-ea"/>
+              <a:cs typeface="+mn-cs"/>
+            </a:defRPr>
+          </a:pPr>
+          <a:endParaRPr lang="en-US"/>
+        </a:p>
+      </c:txPr>
+    </c:title>
+    <c:autoTitleDeleted val="0"/>
+    <c:pivotFmts>
+      <c:pivotFmt>
+        <c:idx val="0"/>
+        <c:spPr>
+          <a:solidFill>
+            <a:schemeClr val="accent1"/>
+          </a:solidFill>
+          <a:ln>
+            <a:noFill/>
+          </a:ln>
+          <a:effectLst/>
+        </c:spPr>
+        <c:marker>
+          <c:symbol val="none"/>
+        </c:marker>
+      </c:pivotFmt>
+      <c:pivotFmt>
+        <c:idx val="1"/>
+        <c:spPr>
+          <a:solidFill>
+            <a:schemeClr val="accent1"/>
+          </a:solidFill>
+          <a:ln>
+            <a:noFill/>
+          </a:ln>
+          <a:effectLst/>
+        </c:spPr>
+        <c:marker>
+          <c:symbol val="none"/>
+        </c:marker>
+      </c:pivotFmt>
+      <c:pivotFmt>
+        <c:idx val="2"/>
+        <c:spPr>
+          <a:solidFill>
+            <a:schemeClr val="accent1"/>
+          </a:solidFill>
+          <a:ln>
+            <a:noFill/>
+          </a:ln>
+          <a:effectLst/>
+        </c:spPr>
+        <c:marker>
+          <c:symbol val="none"/>
+        </c:marker>
+      </c:pivotFmt>
+      <c:pivotFmt>
+        <c:idx val="3"/>
+        <c:spPr>
+          <a:solidFill>
+            <a:schemeClr val="accent1"/>
+          </a:solidFill>
+          <a:ln>
+            <a:noFill/>
+          </a:ln>
+          <a:effectLst/>
+        </c:spPr>
+        <c:marker>
+          <c:symbol val="none"/>
+        </c:marker>
+      </c:pivotFmt>
+      <c:pivotFmt>
+        <c:idx val="4"/>
+        <c:spPr>
+          <a:solidFill>
+            <a:schemeClr val="accent1"/>
+          </a:solidFill>
+          <a:ln>
+            <a:noFill/>
+          </a:ln>
+          <a:effectLst/>
+        </c:spPr>
+        <c:marker>
+          <c:symbol val="none"/>
+        </c:marker>
+      </c:pivotFmt>
+      <c:pivotFmt>
+        <c:idx val="5"/>
+        <c:spPr>
+          <a:solidFill>
+            <a:schemeClr val="accent1"/>
+          </a:solidFill>
+          <a:ln>
+            <a:noFill/>
+          </a:ln>
+          <a:effectLst/>
+        </c:spPr>
+        <c:marker>
+          <c:symbol val="none"/>
+        </c:marker>
+      </c:pivotFmt>
+      <c:pivotFmt>
+        <c:idx val="6"/>
+        <c:spPr>
+          <a:solidFill>
+            <a:schemeClr val="accent1"/>
+          </a:solidFill>
+          <a:ln>
+            <a:noFill/>
+          </a:ln>
+          <a:effectLst/>
+        </c:spPr>
+        <c:marker>
+          <c:symbol val="none"/>
+        </c:marker>
+      </c:pivotFmt>
+      <c:pivotFmt>
+        <c:idx val="7"/>
+        <c:spPr>
+          <a:solidFill>
+            <a:schemeClr val="accent1"/>
+          </a:solidFill>
+          <a:ln>
+            <a:noFill/>
+          </a:ln>
+          <a:effectLst/>
+        </c:spPr>
+        <c:marker>
+          <c:symbol val="none"/>
+        </c:marker>
+      </c:pivotFmt>
+      <c:pivotFmt>
+        <c:idx val="8"/>
+        <c:spPr>
+          <a:solidFill>
+            <a:schemeClr val="accent1"/>
+          </a:solidFill>
+          <a:ln>
+            <a:noFill/>
+          </a:ln>
+          <a:effectLst/>
+        </c:spPr>
+        <c:marker>
+          <c:symbol val="none"/>
+        </c:marker>
+      </c:pivotFmt>
+      <c:pivotFmt>
+        <c:idx val="9"/>
+        <c:spPr>
+          <a:solidFill>
+            <a:schemeClr val="accent1"/>
+          </a:solidFill>
+          <a:ln>
+            <a:noFill/>
+          </a:ln>
+          <a:effectLst/>
+        </c:spPr>
+        <c:marker>
+          <c:symbol val="none"/>
+        </c:marker>
+      </c:pivotFmt>
+      <c:pivotFmt>
+        <c:idx val="10"/>
+        <c:spPr>
+          <a:solidFill>
+            <a:schemeClr val="accent1"/>
+          </a:solidFill>
+          <a:ln>
+            <a:noFill/>
+          </a:ln>
+          <a:effectLst/>
+        </c:spPr>
+        <c:marker>
+          <c:symbol val="none"/>
+        </c:marker>
+      </c:pivotFmt>
+      <c:pivotFmt>
+        <c:idx val="11"/>
+        <c:spPr>
+          <a:solidFill>
+            <a:schemeClr val="accent1"/>
+          </a:solidFill>
+          <a:ln>
+            <a:noFill/>
+          </a:ln>
+          <a:effectLst/>
+        </c:spPr>
+        <c:marker>
+          <c:symbol val="none"/>
+        </c:marker>
+      </c:pivotFmt>
+      <c:pivotFmt>
+        <c:idx val="12"/>
+        <c:spPr>
+          <a:solidFill>
+            <a:schemeClr val="accent1"/>
+          </a:solidFill>
+          <a:ln>
+            <a:noFill/>
+          </a:ln>
+          <a:effectLst/>
+        </c:spPr>
+        <c:marker>
+          <c:symbol val="none"/>
+        </c:marker>
+      </c:pivotFmt>
+    </c:pivotFmts>
+    <c:plotArea>
+      <c:layout/>
+      <c:barChart>
+        <c:barDir val="col"/>
+        <c:grouping val="stacked"/>
+        <c:varyColors val="0"/>
+        <c:ser>
+          <c:idx val="0"/>
+          <c:order val="0"/>
+          <c:tx>
+            <c:strRef>
+              <c:f>'Outcome by Sub-Cat'!$B$4:$B$5</c:f>
+              <c:strCache>
+                <c:ptCount val="1"/>
+                <c:pt idx="0">
+                  <c:v>canceled</c:v>
+                </c:pt>
+              </c:strCache>
+            </c:strRef>
+          </c:tx>
+          <c:spPr>
+            <a:solidFill>
+              <a:schemeClr val="accent1"/>
+            </a:solidFill>
+            <a:ln>
+              <a:noFill/>
+            </a:ln>
+            <a:effectLst/>
+          </c:spPr>
+          <c:invertIfNegative val="0"/>
+          <c:cat>
+            <c:strRef>
+              <c:f>'Outcome by Sub-Cat'!$A$6:$A$47</c:f>
+              <c:strCache>
+                <c:ptCount val="41"/>
+                <c:pt idx="0">
+                  <c:v>animation</c:v>
+                </c:pt>
+                <c:pt idx="1">
+                  <c:v>art books</c:v>
+                </c:pt>
+                <c:pt idx="2">
+                  <c:v>audio</c:v>
+                </c:pt>
+                <c:pt idx="3">
+                  <c:v>children's books</c:v>
+                </c:pt>
+                <c:pt idx="4">
+                  <c:v>classical music</c:v>
+                </c:pt>
+                <c:pt idx="5">
+                  <c:v>documentary</c:v>
+                </c:pt>
+                <c:pt idx="6">
+                  <c:v>drama</c:v>
+                </c:pt>
+                <c:pt idx="7">
+                  <c:v>electronic music</c:v>
+                </c:pt>
+                <c:pt idx="8">
+                  <c:v>faith</c:v>
+                </c:pt>
+                <c:pt idx="9">
+                  <c:v>fiction</c:v>
+                </c:pt>
+                <c:pt idx="10">
+                  <c:v>food trucks</c:v>
+                </c:pt>
+                <c:pt idx="11">
+                  <c:v>gadgets</c:v>
+                </c:pt>
+                <c:pt idx="12">
+                  <c:v>hardware</c:v>
+                </c:pt>
+                <c:pt idx="13">
+                  <c:v>indie rock</c:v>
+                </c:pt>
+                <c:pt idx="14">
+                  <c:v>jazz</c:v>
+                </c:pt>
+                <c:pt idx="15">
+                  <c:v>makerspaces</c:v>
+                </c:pt>
+                <c:pt idx="16">
+                  <c:v>metal</c:v>
+                </c:pt>
+                <c:pt idx="17">
+                  <c:v>mobile games</c:v>
+                </c:pt>
+                <c:pt idx="18">
+                  <c:v>musical</c:v>
+                </c:pt>
+                <c:pt idx="19">
+                  <c:v>nature</c:v>
+                </c:pt>
+                <c:pt idx="20">
+                  <c:v>nonfiction</c:v>
+                </c:pt>
+                <c:pt idx="21">
+                  <c:v>people</c:v>
+                </c:pt>
+                <c:pt idx="22">
+                  <c:v>photobooks</c:v>
+                </c:pt>
+                <c:pt idx="23">
+                  <c:v>places</c:v>
+                </c:pt>
+                <c:pt idx="24">
+                  <c:v>plays</c:v>
+                </c:pt>
+                <c:pt idx="25">
+                  <c:v>pop</c:v>
+                </c:pt>
+                <c:pt idx="26">
+                  <c:v>radio &amp; podcasts</c:v>
+                </c:pt>
+                <c:pt idx="27">
+                  <c:v>restaurants</c:v>
+                </c:pt>
+                <c:pt idx="28">
+                  <c:v>rock</c:v>
+                </c:pt>
+                <c:pt idx="29">
+                  <c:v>science fiction</c:v>
+                </c:pt>
+                <c:pt idx="30">
+                  <c:v>shorts</c:v>
+                </c:pt>
+                <c:pt idx="31">
+                  <c:v>small batch</c:v>
+                </c:pt>
+                <c:pt idx="32">
+                  <c:v>space exploration</c:v>
+                </c:pt>
+                <c:pt idx="33">
+                  <c:v>spaces</c:v>
+                </c:pt>
+                <c:pt idx="34">
+                  <c:v>tabletop games</c:v>
+                </c:pt>
+                <c:pt idx="35">
+                  <c:v>television</c:v>
+                </c:pt>
+                <c:pt idx="36">
+                  <c:v>translations</c:v>
+                </c:pt>
+                <c:pt idx="37">
+                  <c:v>video games</c:v>
+                </c:pt>
+                <c:pt idx="38">
+                  <c:v>wearables</c:v>
+                </c:pt>
+                <c:pt idx="39">
+                  <c:v>web</c:v>
+                </c:pt>
+                <c:pt idx="40">
+                  <c:v>world music</c:v>
+                </c:pt>
+              </c:strCache>
+            </c:strRef>
+          </c:cat>
+          <c:val>
+            <c:numRef>
+              <c:f>'Outcome by Sub-Cat'!$B$6:$B$47</c:f>
+              <c:numCache>
+                <c:formatCode>General</c:formatCode>
+                <c:ptCount val="41"/>
+                <c:pt idx="1">
+                  <c:v>20</c:v>
+                </c:pt>
+                <c:pt idx="2">
+                  <c:v>24</c:v>
+                </c:pt>
+                <c:pt idx="10">
+                  <c:v>20</c:v>
+                </c:pt>
+                <c:pt idx="18">
+                  <c:v>20</c:v>
+                </c:pt>
+                <c:pt idx="29">
+                  <c:v>40</c:v>
+                </c:pt>
+                <c:pt idx="32">
+                  <c:v>18</c:v>
+                </c:pt>
+                <c:pt idx="33">
+                  <c:v>17</c:v>
+                </c:pt>
+                <c:pt idx="36">
+                  <c:v>10</c:v>
+                </c:pt>
+                <c:pt idx="38">
+                  <c:v>60</c:v>
+                </c:pt>
+                <c:pt idx="39">
+                  <c:v>100</c:v>
+                </c:pt>
+                <c:pt idx="40">
+                  <c:v>20</c:v>
+                </c:pt>
+              </c:numCache>
+            </c:numRef>
+          </c:val>
+          <c:extLst>
+            <c:ext xmlns:c16="http://schemas.microsoft.com/office/drawing/2014/chart" uri="{C3380CC4-5D6E-409C-BE32-E72D297353CC}">
+              <c16:uniqueId val="{00000000-7AB7-4676-80C9-0D0FF712B17B}"/>
+            </c:ext>
+          </c:extLst>
+        </c:ser>
+        <c:ser>
+          <c:idx val="1"/>
+          <c:order val="1"/>
+          <c:tx>
+            <c:strRef>
+              <c:f>'Outcome by Sub-Cat'!$C$4:$C$5</c:f>
+              <c:strCache>
+                <c:ptCount val="1"/>
+                <c:pt idx="0">
+                  <c:v>failed</c:v>
+                </c:pt>
+              </c:strCache>
+            </c:strRef>
+          </c:tx>
+          <c:spPr>
+            <a:solidFill>
+              <a:schemeClr val="accent2"/>
+            </a:solidFill>
+            <a:ln>
+              <a:noFill/>
+            </a:ln>
+            <a:effectLst/>
+          </c:spPr>
+          <c:invertIfNegative val="0"/>
+          <c:cat>
+            <c:strRef>
+              <c:f>'Outcome by Sub-Cat'!$A$6:$A$47</c:f>
+              <c:strCache>
+                <c:ptCount val="41"/>
+                <c:pt idx="0">
+                  <c:v>animation</c:v>
+                </c:pt>
+                <c:pt idx="1">
+                  <c:v>art books</c:v>
+                </c:pt>
+                <c:pt idx="2">
+                  <c:v>audio</c:v>
+                </c:pt>
+                <c:pt idx="3">
+                  <c:v>children's books</c:v>
+                </c:pt>
+                <c:pt idx="4">
+                  <c:v>classical music</c:v>
+                </c:pt>
+                <c:pt idx="5">
+                  <c:v>documentary</c:v>
+                </c:pt>
+                <c:pt idx="6">
+                  <c:v>drama</c:v>
+                </c:pt>
+                <c:pt idx="7">
+                  <c:v>electronic music</c:v>
+                </c:pt>
+                <c:pt idx="8">
+                  <c:v>faith</c:v>
+                </c:pt>
+                <c:pt idx="9">
+                  <c:v>fiction</c:v>
+                </c:pt>
+                <c:pt idx="10">
+                  <c:v>food trucks</c:v>
+                </c:pt>
+                <c:pt idx="11">
+                  <c:v>gadgets</c:v>
+                </c:pt>
+                <c:pt idx="12">
+                  <c:v>hardware</c:v>
+                </c:pt>
+                <c:pt idx="13">
+                  <c:v>indie rock</c:v>
+                </c:pt>
+                <c:pt idx="14">
+                  <c:v>jazz</c:v>
+                </c:pt>
+                <c:pt idx="15">
+                  <c:v>makerspaces</c:v>
+                </c:pt>
+                <c:pt idx="16">
+                  <c:v>metal</c:v>
+                </c:pt>
+                <c:pt idx="17">
+                  <c:v>mobile games</c:v>
+                </c:pt>
+                <c:pt idx="18">
+                  <c:v>musical</c:v>
+                </c:pt>
+                <c:pt idx="19">
+                  <c:v>nature</c:v>
+                </c:pt>
+                <c:pt idx="20">
+                  <c:v>nonfiction</c:v>
+                </c:pt>
+                <c:pt idx="21">
+                  <c:v>people</c:v>
+                </c:pt>
+                <c:pt idx="22">
+                  <c:v>photobooks</c:v>
+                </c:pt>
+                <c:pt idx="23">
+                  <c:v>places</c:v>
+                </c:pt>
+                <c:pt idx="24">
+                  <c:v>plays</c:v>
+                </c:pt>
+                <c:pt idx="25">
+                  <c:v>pop</c:v>
+                </c:pt>
+                <c:pt idx="26">
+                  <c:v>radio &amp; podcasts</c:v>
+                </c:pt>
+                <c:pt idx="27">
+                  <c:v>restaurants</c:v>
+                </c:pt>
+                <c:pt idx="28">
+                  <c:v>rock</c:v>
+                </c:pt>
+                <c:pt idx="29">
+                  <c:v>science fiction</c:v>
+                </c:pt>
+                <c:pt idx="30">
+                  <c:v>shorts</c:v>
+                </c:pt>
+                <c:pt idx="31">
+                  <c:v>small batch</c:v>
+                </c:pt>
+                <c:pt idx="32">
+                  <c:v>space exploration</c:v>
+                </c:pt>
+                <c:pt idx="33">
+                  <c:v>spaces</c:v>
+                </c:pt>
+                <c:pt idx="34">
+                  <c:v>tabletop games</c:v>
+                </c:pt>
+                <c:pt idx="35">
+                  <c:v>television</c:v>
+                </c:pt>
+                <c:pt idx="36">
+                  <c:v>translations</c:v>
+                </c:pt>
+                <c:pt idx="37">
+                  <c:v>video games</c:v>
+                </c:pt>
+                <c:pt idx="38">
+                  <c:v>wearables</c:v>
+                </c:pt>
+                <c:pt idx="39">
+                  <c:v>web</c:v>
+                </c:pt>
+                <c:pt idx="40">
+                  <c:v>world music</c:v>
+                </c:pt>
+              </c:strCache>
+            </c:strRef>
+          </c:cat>
+          <c:val>
+            <c:numRef>
+              <c:f>'Outcome by Sub-Cat'!$C$6:$C$47</c:f>
+              <c:numCache>
+                <c:formatCode>General</c:formatCode>
+                <c:ptCount val="41"/>
+                <c:pt idx="0">
+                  <c:v>100</c:v>
+                </c:pt>
+                <c:pt idx="3">
+                  <c:v>40</c:v>
+                </c:pt>
+                <c:pt idx="6">
+                  <c:v>80</c:v>
+                </c:pt>
+                <c:pt idx="8">
+                  <c:v>40</c:v>
+                </c:pt>
+                <c:pt idx="9">
+                  <c:v>40</c:v>
+                </c:pt>
+                <c:pt idx="10">
+                  <c:v>120</c:v>
+                </c:pt>
+                <c:pt idx="11">
+                  <c:v>20</c:v>
+                </c:pt>
+                <c:pt idx="13">
+                  <c:v>20</c:v>
+                </c:pt>
+                <c:pt idx="14">
+                  <c:v>60</c:v>
+                </c:pt>
+                <c:pt idx="15">
+                  <c:v>11</c:v>
+                </c:pt>
+                <c:pt idx="17">
+                  <c:v>40</c:v>
+                </c:pt>
+                <c:pt idx="18">
+                  <c:v>60</c:v>
+                </c:pt>
+                <c:pt idx="19">
+                  <c:v>20</c:v>
+                </c:pt>
+                <c:pt idx="21">
+                  <c:v>20</c:v>
+                </c:pt>
+                <c:pt idx="22">
+                  <c:v>57</c:v>
+                </c:pt>
+                <c:pt idx="23">
+                  <c:v>20</c:v>
+                </c:pt>
+                <c:pt idx="24">
+                  <c:v>353</c:v>
+                </c:pt>
+                <c:pt idx="27">
+                  <c:v>20</c:v>
+                </c:pt>
+                <c:pt idx="32">
+                  <c:v>2</c:v>
+                </c:pt>
+                <c:pt idx="33">
+                  <c:v>80</c:v>
+                </c:pt>
+                <c:pt idx="36">
+                  <c:v>47</c:v>
+                </c:pt>
+                <c:pt idx="37">
+                  <c:v>100</c:v>
+                </c:pt>
+                <c:pt idx="38">
+                  <c:v>120</c:v>
+                </c:pt>
+                <c:pt idx="39">
+                  <c:v>60</c:v>
+                </c:pt>
+              </c:numCache>
+            </c:numRef>
+          </c:val>
+          <c:extLst>
+            <c:ext xmlns:c16="http://schemas.microsoft.com/office/drawing/2014/chart" uri="{C3380CC4-5D6E-409C-BE32-E72D297353CC}">
+              <c16:uniqueId val="{00000001-7AB7-4676-80C9-0D0FF712B17B}"/>
+            </c:ext>
+          </c:extLst>
+        </c:ser>
+        <c:ser>
+          <c:idx val="2"/>
+          <c:order val="2"/>
+          <c:tx>
+            <c:strRef>
+              <c:f>'Outcome by Sub-Cat'!$D$4:$D$5</c:f>
+              <c:strCache>
+                <c:ptCount val="1"/>
+                <c:pt idx="0">
+                  <c:v>live</c:v>
+                </c:pt>
+              </c:strCache>
+            </c:strRef>
+          </c:tx>
+          <c:spPr>
+            <a:solidFill>
+              <a:schemeClr val="accent3"/>
+            </a:solidFill>
+            <a:ln>
+              <a:noFill/>
+            </a:ln>
+            <a:effectLst/>
+          </c:spPr>
+          <c:invertIfNegative val="0"/>
+          <c:cat>
+            <c:strRef>
+              <c:f>'Outcome by Sub-Cat'!$A$6:$A$47</c:f>
+              <c:strCache>
+                <c:ptCount val="41"/>
+                <c:pt idx="0">
+                  <c:v>animation</c:v>
+                </c:pt>
+                <c:pt idx="1">
+                  <c:v>art books</c:v>
+                </c:pt>
+                <c:pt idx="2">
+                  <c:v>audio</c:v>
+                </c:pt>
+                <c:pt idx="3">
+                  <c:v>children's books</c:v>
+                </c:pt>
+                <c:pt idx="4">
+                  <c:v>classical music</c:v>
+                </c:pt>
+                <c:pt idx="5">
+                  <c:v>documentary</c:v>
+                </c:pt>
+                <c:pt idx="6">
+                  <c:v>drama</c:v>
+                </c:pt>
+                <c:pt idx="7">
+                  <c:v>electronic music</c:v>
+                </c:pt>
+                <c:pt idx="8">
+                  <c:v>faith</c:v>
+                </c:pt>
+                <c:pt idx="9">
+                  <c:v>fiction</c:v>
+                </c:pt>
+                <c:pt idx="10">
+                  <c:v>food trucks</c:v>
+                </c:pt>
+                <c:pt idx="11">
+                  <c:v>gadgets</c:v>
+                </c:pt>
+                <c:pt idx="12">
+                  <c:v>hardware</c:v>
+                </c:pt>
+                <c:pt idx="13">
+                  <c:v>indie rock</c:v>
+                </c:pt>
+                <c:pt idx="14">
+                  <c:v>jazz</c:v>
+                </c:pt>
+                <c:pt idx="15">
+                  <c:v>makerspaces</c:v>
+                </c:pt>
+                <c:pt idx="16">
+                  <c:v>metal</c:v>
+                </c:pt>
+                <c:pt idx="17">
+                  <c:v>mobile games</c:v>
+                </c:pt>
+                <c:pt idx="18">
+                  <c:v>musical</c:v>
+                </c:pt>
+                <c:pt idx="19">
+                  <c:v>nature</c:v>
+                </c:pt>
+                <c:pt idx="20">
+                  <c:v>nonfiction</c:v>
+                </c:pt>
+                <c:pt idx="21">
+                  <c:v>people</c:v>
+                </c:pt>
+                <c:pt idx="22">
+                  <c:v>photobooks</c:v>
+                </c:pt>
+                <c:pt idx="23">
+                  <c:v>places</c:v>
+                </c:pt>
+                <c:pt idx="24">
+                  <c:v>plays</c:v>
+                </c:pt>
+                <c:pt idx="25">
+                  <c:v>pop</c:v>
+                </c:pt>
+                <c:pt idx="26">
+                  <c:v>radio &amp; podcasts</c:v>
+                </c:pt>
+                <c:pt idx="27">
+                  <c:v>restaurants</c:v>
+                </c:pt>
+                <c:pt idx="28">
+                  <c:v>rock</c:v>
+                </c:pt>
+                <c:pt idx="29">
+                  <c:v>science fiction</c:v>
+                </c:pt>
+                <c:pt idx="30">
+                  <c:v>shorts</c:v>
+                </c:pt>
+                <c:pt idx="31">
+                  <c:v>small batch</c:v>
+                </c:pt>
+                <c:pt idx="32">
+                  <c:v>space exploration</c:v>
+                </c:pt>
+                <c:pt idx="33">
+                  <c:v>spaces</c:v>
+                </c:pt>
+                <c:pt idx="34">
+                  <c:v>tabletop games</c:v>
+                </c:pt>
+                <c:pt idx="35">
+                  <c:v>television</c:v>
+                </c:pt>
+                <c:pt idx="36">
+                  <c:v>translations</c:v>
+                </c:pt>
+                <c:pt idx="37">
+                  <c:v>video games</c:v>
+                </c:pt>
+                <c:pt idx="38">
+                  <c:v>wearables</c:v>
+                </c:pt>
+                <c:pt idx="39">
+                  <c:v>web</c:v>
+                </c:pt>
+                <c:pt idx="40">
+                  <c:v>world music</c:v>
+                </c:pt>
+              </c:strCache>
+            </c:strRef>
+          </c:cat>
+          <c:val>
+            <c:numRef>
+              <c:f>'Outcome by Sub-Cat'!$D$6:$D$47</c:f>
+              <c:numCache>
+                <c:formatCode>General</c:formatCode>
+                <c:ptCount val="41"/>
+                <c:pt idx="8">
+                  <c:v>20</c:v>
+                </c:pt>
+                <c:pt idx="24">
+                  <c:v>19</c:v>
+                </c:pt>
+                <c:pt idx="31">
+                  <c:v>6</c:v>
+                </c:pt>
+                <c:pt idx="33">
+                  <c:v>5</c:v>
+                </c:pt>
+              </c:numCache>
+            </c:numRef>
+          </c:val>
+          <c:extLst>
+            <c:ext xmlns:c16="http://schemas.microsoft.com/office/drawing/2014/chart" uri="{C3380CC4-5D6E-409C-BE32-E72D297353CC}">
+              <c16:uniqueId val="{00000002-7AB7-4676-80C9-0D0FF712B17B}"/>
+            </c:ext>
+          </c:extLst>
+        </c:ser>
+        <c:ser>
+          <c:idx val="3"/>
+          <c:order val="3"/>
+          <c:tx>
+            <c:strRef>
+              <c:f>'Outcome by Sub-Cat'!$E$4:$E$5</c:f>
+              <c:strCache>
+                <c:ptCount val="1"/>
+                <c:pt idx="0">
+                  <c:v>successful</c:v>
+                </c:pt>
+              </c:strCache>
+            </c:strRef>
+          </c:tx>
+          <c:spPr>
+            <a:solidFill>
+              <a:schemeClr val="accent4"/>
+            </a:solidFill>
+            <a:ln>
+              <a:noFill/>
+            </a:ln>
+            <a:effectLst/>
+          </c:spPr>
+          <c:invertIfNegative val="0"/>
+          <c:cat>
+            <c:strRef>
+              <c:f>'Outcome by Sub-Cat'!$A$6:$A$47</c:f>
+              <c:strCache>
+                <c:ptCount val="41"/>
+                <c:pt idx="0">
+                  <c:v>animation</c:v>
+                </c:pt>
+                <c:pt idx="1">
+                  <c:v>art books</c:v>
+                </c:pt>
+                <c:pt idx="2">
+                  <c:v>audio</c:v>
+                </c:pt>
+                <c:pt idx="3">
+                  <c:v>children's books</c:v>
+                </c:pt>
+                <c:pt idx="4">
+                  <c:v>classical music</c:v>
+                </c:pt>
+                <c:pt idx="5">
+                  <c:v>documentary</c:v>
+                </c:pt>
+                <c:pt idx="6">
+                  <c:v>drama</c:v>
+                </c:pt>
+                <c:pt idx="7">
+                  <c:v>electronic music</c:v>
+                </c:pt>
+                <c:pt idx="8">
+                  <c:v>faith</c:v>
+                </c:pt>
+                <c:pt idx="9">
+                  <c:v>fiction</c:v>
+                </c:pt>
+                <c:pt idx="10">
+                  <c:v>food trucks</c:v>
+                </c:pt>
+                <c:pt idx="11">
+                  <c:v>gadgets</c:v>
+                </c:pt>
+                <c:pt idx="12">
+                  <c:v>hardware</c:v>
+                </c:pt>
+                <c:pt idx="13">
+                  <c:v>indie rock</c:v>
+                </c:pt>
+                <c:pt idx="14">
+                  <c:v>jazz</c:v>
+                </c:pt>
+                <c:pt idx="15">
+                  <c:v>makerspaces</c:v>
+                </c:pt>
+                <c:pt idx="16">
+                  <c:v>metal</c:v>
+                </c:pt>
+                <c:pt idx="17">
+                  <c:v>mobile games</c:v>
+                </c:pt>
+                <c:pt idx="18">
+                  <c:v>musical</c:v>
+                </c:pt>
+                <c:pt idx="19">
+                  <c:v>nature</c:v>
+                </c:pt>
+                <c:pt idx="20">
+                  <c:v>nonfiction</c:v>
+                </c:pt>
+                <c:pt idx="21">
+                  <c:v>people</c:v>
+                </c:pt>
+                <c:pt idx="22">
+                  <c:v>photobooks</c:v>
+                </c:pt>
+                <c:pt idx="23">
+                  <c:v>places</c:v>
+                </c:pt>
+                <c:pt idx="24">
+                  <c:v>plays</c:v>
+                </c:pt>
+                <c:pt idx="25">
+                  <c:v>pop</c:v>
+                </c:pt>
+                <c:pt idx="26">
+                  <c:v>radio &amp; podcasts</c:v>
+                </c:pt>
+                <c:pt idx="27">
+                  <c:v>restaurants</c:v>
+                </c:pt>
+                <c:pt idx="28">
+                  <c:v>rock</c:v>
+                </c:pt>
+                <c:pt idx="29">
+                  <c:v>science fiction</c:v>
+                </c:pt>
+                <c:pt idx="30">
+                  <c:v>shorts</c:v>
+                </c:pt>
+                <c:pt idx="31">
+                  <c:v>small batch</c:v>
+                </c:pt>
+                <c:pt idx="32">
+                  <c:v>space exploration</c:v>
+                </c:pt>
+                <c:pt idx="33">
+                  <c:v>spaces</c:v>
+                </c:pt>
+                <c:pt idx="34">
+                  <c:v>tabletop games</c:v>
+                </c:pt>
+                <c:pt idx="35">
+                  <c:v>television</c:v>
+                </c:pt>
+                <c:pt idx="36">
+                  <c:v>translations</c:v>
+                </c:pt>
+                <c:pt idx="37">
+                  <c:v>video games</c:v>
+                </c:pt>
+                <c:pt idx="38">
+                  <c:v>wearables</c:v>
+                </c:pt>
+                <c:pt idx="39">
+                  <c:v>web</c:v>
+                </c:pt>
+                <c:pt idx="40">
+                  <c:v>world music</c:v>
+                </c:pt>
+              </c:strCache>
+            </c:strRef>
+          </c:cat>
+          <c:val>
+            <c:numRef>
+              <c:f>'Outcome by Sub-Cat'!$E$6:$E$47</c:f>
+              <c:numCache>
+                <c:formatCode>General</c:formatCode>
+                <c:ptCount val="41"/>
+                <c:pt idx="4">
+                  <c:v>40</c:v>
+                </c:pt>
+                <c:pt idx="5">
+                  <c:v>180</c:v>
+                </c:pt>
+                <c:pt idx="7">
+                  <c:v>40</c:v>
+                </c:pt>
+                <c:pt idx="12">
+                  <c:v>140</c:v>
+                </c:pt>
+                <c:pt idx="13">
+                  <c:v>140</c:v>
+                </c:pt>
+                <c:pt idx="15">
+                  <c:v>9</c:v>
+                </c:pt>
+                <c:pt idx="16">
+                  <c:v>20</c:v>
+                </c:pt>
+                <c:pt idx="18">
+                  <c:v>60</c:v>
+                </c:pt>
+                <c:pt idx="20">
+                  <c:v>60</c:v>
+                </c:pt>
+                <c:pt idx="22">
+                  <c:v>103</c:v>
+                </c:pt>
+                <c:pt idx="24">
+                  <c:v>694</c:v>
+                </c:pt>
+                <c:pt idx="25">
+                  <c:v>40</c:v>
+                </c:pt>
+                <c:pt idx="26">
+                  <c:v>20</c:v>
+                </c:pt>
+                <c:pt idx="28">
+                  <c:v>260</c:v>
+                </c:pt>
+                <c:pt idx="30">
+                  <c:v>60</c:v>
+                </c:pt>
+                <c:pt idx="31">
+                  <c:v>34</c:v>
+                </c:pt>
+                <c:pt idx="32">
+                  <c:v>40</c:v>
+                </c:pt>
+                <c:pt idx="33">
+                  <c:v>85</c:v>
+                </c:pt>
+                <c:pt idx="34">
+                  <c:v>80</c:v>
+                </c:pt>
+                <c:pt idx="35">
+                  <c:v>60</c:v>
+                </c:pt>
+                <c:pt idx="38">
+                  <c:v>20</c:v>
+                </c:pt>
+              </c:numCache>
+            </c:numRef>
+          </c:val>
+          <c:extLst>
+            <c:ext xmlns:c16="http://schemas.microsoft.com/office/drawing/2014/chart" uri="{C3380CC4-5D6E-409C-BE32-E72D297353CC}">
+              <c16:uniqueId val="{00000003-7AB7-4676-80C9-0D0FF712B17B}"/>
+            </c:ext>
+          </c:extLst>
+        </c:ser>
+        <c:dLbls>
+          <c:showLegendKey val="0"/>
+          <c:showVal val="0"/>
+          <c:showCatName val="0"/>
+          <c:showSerName val="0"/>
+          <c:showPercent val="0"/>
+          <c:showBubbleSize val="0"/>
+        </c:dLbls>
+        <c:gapWidth val="150"/>
+        <c:overlap val="100"/>
+        <c:axId val="381349416"/>
+        <c:axId val="380308040"/>
+      </c:barChart>
+      <c:catAx>
+        <c:axId val="381349416"/>
+        <c:scaling>
+          <c:orientation val="minMax"/>
+        </c:scaling>
+        <c:delete val="0"/>
+        <c:axPos val="b"/>
+        <c:title>
+          <c:tx>
+            <c:rich>
+              <a:bodyPr rot="0" spcFirstLastPara="1" vertOverflow="ellipsis" vert="horz" wrap="square" anchor="ctr" anchorCtr="1"/>
+              <a:lstStyle/>
+              <a:p>
+                <a:pPr>
+                  <a:defRPr sz="1000" b="0" i="0" u="none" strike="noStrike" kern="1200" baseline="0">
+                    <a:solidFill>
+                      <a:schemeClr val="tx1">
+                        <a:lumMod val="65000"/>
+                        <a:lumOff val="35000"/>
+                      </a:schemeClr>
+                    </a:solidFill>
+                    <a:latin typeface="+mn-lt"/>
+                    <a:ea typeface="+mn-ea"/>
+                    <a:cs typeface="+mn-cs"/>
+                  </a:defRPr>
+                </a:pPr>
+                <a:r>
+                  <a:rPr lang="en-US"/>
+                  <a:t>Sub-Category</a:t>
+                </a:r>
+              </a:p>
+            </c:rich>
+          </c:tx>
+          <c:overlay val="0"/>
+          <c:spPr>
+            <a:noFill/>
+            <a:ln>
+              <a:noFill/>
+            </a:ln>
+            <a:effectLst/>
+          </c:spPr>
+          <c:txPr>
+            <a:bodyPr rot="0" spcFirstLastPara="1" vertOverflow="ellipsis" vert="horz" wrap="square" anchor="ctr" anchorCtr="1"/>
+            <a:lstStyle/>
+            <a:p>
+              <a:pPr>
+                <a:defRPr sz="1000" b="0" i="0" u="none" strike="noStrike" kern="1200" baseline="0">
+                  <a:solidFill>
+                    <a:schemeClr val="tx1">
+                      <a:lumMod val="65000"/>
+                      <a:lumOff val="35000"/>
+                    </a:schemeClr>
+                  </a:solidFill>
+                  <a:latin typeface="+mn-lt"/>
+                  <a:ea typeface="+mn-ea"/>
+                  <a:cs typeface="+mn-cs"/>
+                </a:defRPr>
+              </a:pPr>
+              <a:endParaRPr lang="en-US"/>
+            </a:p>
+          </c:txPr>
+        </c:title>
+        <c:numFmt formatCode="General" sourceLinked="1"/>
+        <c:majorTickMark val="none"/>
+        <c:minorTickMark val="none"/>
+        <c:tickLblPos val="nextTo"/>
+        <c:spPr>
+          <a:noFill/>
+          <a:ln w="9525" cap="flat" cmpd="sng" algn="ctr">
+            <a:solidFill>
+              <a:schemeClr val="tx1">
+                <a:lumMod val="15000"/>
+                <a:lumOff val="85000"/>
+              </a:schemeClr>
+            </a:solidFill>
+            <a:round/>
+          </a:ln>
+          <a:effectLst/>
+        </c:spPr>
+        <c:txPr>
+          <a:bodyPr rot="-60000000" spcFirstLastPara="1" vertOverflow="ellipsis" vert="horz" wrap="square" anchor="ctr" anchorCtr="1"/>
+          <a:lstStyle/>
+          <a:p>
+            <a:pPr>
+              <a:defRPr sz="900" b="0" i="0" u="none" strike="noStrike" kern="1200" baseline="0">
+                <a:solidFill>
+                  <a:schemeClr val="tx1">
+                    <a:lumMod val="65000"/>
+                    <a:lumOff val="35000"/>
+                  </a:schemeClr>
+                </a:solidFill>
+                <a:latin typeface="+mn-lt"/>
+                <a:ea typeface="+mn-ea"/>
+                <a:cs typeface="+mn-cs"/>
+              </a:defRPr>
+            </a:pPr>
+            <a:endParaRPr lang="en-US"/>
+          </a:p>
+        </c:txPr>
+        <c:crossAx val="380308040"/>
+        <c:crosses val="autoZero"/>
+        <c:auto val="1"/>
+        <c:lblAlgn val="ctr"/>
+        <c:lblOffset val="100"/>
+        <c:noMultiLvlLbl val="0"/>
+      </c:catAx>
+      <c:valAx>
+        <c:axId val="380308040"/>
+        <c:scaling>
+          <c:orientation val="minMax"/>
+        </c:scaling>
+        <c:delete val="0"/>
+        <c:axPos val="l"/>
+        <c:majorGridlines>
+          <c:spPr>
+            <a:ln w="9525" cap="flat" cmpd="sng" algn="ctr">
+              <a:solidFill>
+                <a:schemeClr val="tx1">
+                  <a:lumMod val="15000"/>
+                  <a:lumOff val="85000"/>
+                </a:schemeClr>
+              </a:solidFill>
+              <a:round/>
+            </a:ln>
+            <a:effectLst/>
+          </c:spPr>
+        </c:majorGridlines>
+        <c:title>
+          <c:tx>
+            <c:rich>
+              <a:bodyPr rot="-5400000" spcFirstLastPara="1" vertOverflow="ellipsis" vert="horz" wrap="square" anchor="ctr" anchorCtr="1"/>
+              <a:lstStyle/>
+              <a:p>
+                <a:pPr>
+                  <a:defRPr sz="1000" b="0" i="0" u="none" strike="noStrike" kern="1200" baseline="0">
+                    <a:solidFill>
+                      <a:schemeClr val="tx1">
+                        <a:lumMod val="65000"/>
+                        <a:lumOff val="35000"/>
+                      </a:schemeClr>
+                    </a:solidFill>
+                    <a:latin typeface="+mn-lt"/>
+                    <a:ea typeface="+mn-ea"/>
+                    <a:cs typeface="+mn-cs"/>
+                  </a:defRPr>
+                </a:pPr>
+                <a:r>
+                  <a:rPr lang="en-US"/>
+                  <a:t>Count</a:t>
+                </a:r>
+                <a:r>
+                  <a:rPr lang="en-US" baseline="0"/>
+                  <a:t> of Outcome</a:t>
+                </a:r>
+                <a:endParaRPr lang="en-US"/>
+              </a:p>
+            </c:rich>
+          </c:tx>
+          <c:overlay val="0"/>
+          <c:spPr>
+            <a:noFill/>
+            <a:ln>
+              <a:noFill/>
+            </a:ln>
+            <a:effectLst/>
+          </c:spPr>
+          <c:txPr>
+            <a:bodyPr rot="-5400000" spcFirstLastPara="1" vertOverflow="ellipsis" vert="horz" wrap="square" anchor="ctr" anchorCtr="1"/>
+            <a:lstStyle/>
+            <a:p>
+              <a:pPr>
+                <a:defRPr sz="1000" b="0" i="0" u="none" strike="noStrike" kern="1200" baseline="0">
+                  <a:solidFill>
+                    <a:schemeClr val="tx1">
+                      <a:lumMod val="65000"/>
+                      <a:lumOff val="35000"/>
+                    </a:schemeClr>
+                  </a:solidFill>
+                  <a:latin typeface="+mn-lt"/>
+                  <a:ea typeface="+mn-ea"/>
+                  <a:cs typeface="+mn-cs"/>
+                </a:defRPr>
+              </a:pPr>
+              <a:endParaRPr lang="en-US"/>
+            </a:p>
+          </c:txPr>
+        </c:title>
+        <c:numFmt formatCode="General" sourceLinked="1"/>
+        <c:majorTickMark val="none"/>
+        <c:minorTickMark val="none"/>
+        <c:tickLblPos val="nextTo"/>
+        <c:spPr>
+          <a:noFill/>
+          <a:ln>
+            <a:noFill/>
+          </a:ln>
+          <a:effectLst/>
+        </c:spPr>
+        <c:txPr>
+          <a:bodyPr rot="-60000000" spcFirstLastPara="1" vertOverflow="ellipsis" vert="horz" wrap="square" anchor="ctr" anchorCtr="1"/>
+          <a:lstStyle/>
+          <a:p>
+            <a:pPr>
+              <a:defRPr sz="900" b="0" i="0" u="none" strike="noStrike" kern="1200" baseline="0">
+                <a:solidFill>
+                  <a:schemeClr val="tx1">
+                    <a:lumMod val="65000"/>
+                    <a:lumOff val="35000"/>
+                  </a:schemeClr>
+                </a:solidFill>
+                <a:latin typeface="+mn-lt"/>
+                <a:ea typeface="+mn-ea"/>
+                <a:cs typeface="+mn-cs"/>
+              </a:defRPr>
+            </a:pPr>
+            <a:endParaRPr lang="en-US"/>
+          </a:p>
+        </c:txPr>
+        <c:crossAx val="381349416"/>
+        <c:crosses val="autoZero"/>
+        <c:crossBetween val="between"/>
+      </c:valAx>
+      <c:spPr>
+        <a:noFill/>
+        <a:ln>
+          <a:noFill/>
+        </a:ln>
+        <a:effectLst/>
+      </c:spPr>
+    </c:plotArea>
+    <c:legend>
+      <c:legendPos val="r"/>
+      <c:overlay val="0"/>
+      <c:spPr>
+        <a:noFill/>
+        <a:ln>
+          <a:noFill/>
+        </a:ln>
+        <a:effectLst/>
+      </c:spPr>
+      <c:txPr>
+        <a:bodyPr rot="0" spcFirstLastPara="1" vertOverflow="ellipsis" vert="horz" wrap="square" anchor="ctr" anchorCtr="1"/>
+        <a:lstStyle/>
+        <a:p>
+          <a:pPr>
+            <a:defRPr sz="900" b="0" i="0" u="none" strike="noStrike" kern="1200" baseline="0">
+              <a:solidFill>
+                <a:schemeClr val="tx1">
+                  <a:lumMod val="65000"/>
+                  <a:lumOff val="35000"/>
+                </a:schemeClr>
+              </a:solidFill>
+              <a:latin typeface="+mn-lt"/>
+              <a:ea typeface="+mn-ea"/>
+              <a:cs typeface="+mn-cs"/>
+            </a:defRPr>
+          </a:pPr>
+          <a:endParaRPr lang="en-US"/>
+        </a:p>
+      </c:txPr>
+    </c:legend>
+    <c:plotVisOnly val="1"/>
+    <c:dispBlanksAs val="gap"/>
+    <c:showDLblsOverMax val="0"/>
+  </c:chart>
+  <c:spPr>
+    <a:solidFill>
+      <a:schemeClr val="bg1"/>
+    </a:solidFill>
+    <a:ln w="9525" cap="flat" cmpd="sng" algn="ctr">
+      <a:solidFill>
+        <a:schemeClr val="tx1">
+          <a:lumMod val="15000"/>
+          <a:lumOff val="85000"/>
+        </a:schemeClr>
+      </a:solidFill>
+      <a:round/>
+    </a:ln>
+    <a:effectLst/>
+  </c:spPr>
+  <c:txPr>
+    <a:bodyPr/>
+    <a:lstStyle/>
+    <a:p>
+      <a:pPr>
+        <a:defRPr/>
+      </a:pPr>
+      <a:endParaRPr lang="en-US"/>
+    </a:p>
+  </c:txPr>
+  <c:externalData r:id="rId3">
+    <c:autoUpdate val="0"/>
+  </c:externalData>
+  <c:extLst>
+    <c:ext xmlns:c14="http://schemas.microsoft.com/office/drawing/2007/8/2/chart" uri="{781A3756-C4B2-4CAC-9D66-4F8BD8637D16}">
+      <c14:pivotOptions>
+        <c14:dropZoneFilter val="1"/>
+        <c14:dropZoneCategories val="1"/>
+        <c14:dropZoneData val="1"/>
+        <c14:dropZoneSeries val="1"/>
+        <c14:dropZonesVisible val="1"/>
+      </c14:pivotOptions>
+    </c:ext>
+    <c:ext xmlns:c16="http://schemas.microsoft.com/office/drawing/2014/chart" uri="{E28EC0CA-F0BB-4C9C-879D-F8772B89E7AC}">
+      <c16:pivotOptions16>
+        <c16:showExpandCollapseFieldButtons val="1"/>
+      </c16:pivotOptions16>
+    </c:ext>
+  </c:extLst>
+</c:chartSpace>
+</file>
+
+<file path=word/charts/chart3.xml><?xml version="1.0" encoding="utf-8"?>
+<c:chartSpace xmlns:c="http://schemas.openxmlformats.org/drawingml/2006/chart" xmlns:a="http://schemas.openxmlformats.org/drawingml/2006/main" xmlns:r="http://schemas.openxmlformats.org/officeDocument/2006/relationships" xmlns:c16r2="http://schemas.microsoft.com/office/drawing/2015/06/chart">
+  <c:date1904 val="0"/>
+  <c:lang val="en-US"/>
+  <c:roundedCorners val="0"/>
+  <mc:AlternateContent xmlns:mc="http://schemas.openxmlformats.org/markup-compatibility/2006">
+    <mc:Choice xmlns:c14="http://schemas.microsoft.com/office/drawing/2007/8/2/chart" Requires="c14">
+      <c14:style val="102"/>
+    </mc:Choice>
+    <mc:Fallback>
+      <c:style val="2"/>
+    </mc:Fallback>
+  </mc:AlternateContent>
+  <c:pivotSource>
     <c:name>[Assignment01-Excel-CH.xlsx]Outcome by Launched Month!PivotTable4</c:name>
     <c:fmtId val="-1"/>
   </c:pivotSource>
@@ -3471,7 +5043,7 @@
 </c:chartSpace>
 </file>
 
-<file path=word/charts/chart3.xml><?xml version="1.0" encoding="utf-8"?>
+<file path=word/charts/chart4.xml><?xml version="1.0" encoding="utf-8"?>
 <c:chartSpace xmlns:c="http://schemas.openxmlformats.org/drawingml/2006/chart" xmlns:a="http://schemas.openxmlformats.org/drawingml/2006/main" xmlns:r="http://schemas.openxmlformats.org/officeDocument/2006/relationships" xmlns:c16r2="http://schemas.microsoft.com/office/drawing/2015/06/chart">
   <c:date1904 val="0"/>
   <c:lang val="en-US"/>
@@ -4267,6 +5839,46 @@
 </cs:colorStyle>
 </file>
 
+<file path=word/charts/colors4.xml><?xml version="1.0" encoding="utf-8"?>
+<cs:colorStyle xmlns:cs="http://schemas.microsoft.com/office/drawing/2012/chartStyle" xmlns:a="http://schemas.openxmlformats.org/drawingml/2006/main" meth="cycle" id="10">
+  <a:schemeClr val="accent1"/>
+  <a:schemeClr val="accent2"/>
+  <a:schemeClr val="accent3"/>
+  <a:schemeClr val="accent4"/>
+  <a:schemeClr val="accent5"/>
+  <a:schemeClr val="accent6"/>
+  <cs:variation/>
+  <cs:variation>
+    <a:lumMod val="60000"/>
+  </cs:variation>
+  <cs:variation>
+    <a:lumMod val="80000"/>
+    <a:lumOff val="20000"/>
+  </cs:variation>
+  <cs:variation>
+    <a:lumMod val="80000"/>
+  </cs:variation>
+  <cs:variation>
+    <a:lumMod val="60000"/>
+    <a:lumOff val="40000"/>
+  </cs:variation>
+  <cs:variation>
+    <a:lumMod val="50000"/>
+  </cs:variation>
+  <cs:variation>
+    <a:lumMod val="70000"/>
+    <a:lumOff val="30000"/>
+  </cs:variation>
+  <cs:variation>
+    <a:lumMod val="70000"/>
+  </cs:variation>
+  <cs:variation>
+    <a:lumMod val="50000"/>
+    <a:lumOff val="50000"/>
+  </cs:variation>
+</cs:colorStyle>
+</file>
+
 <file path=word/charts/style1.xml><?xml version="1.0" encoding="utf-8"?>
 <cs:chartStyle xmlns:cs="http://schemas.microsoft.com/office/drawing/2012/chartStyle" xmlns:a="http://schemas.openxmlformats.org/drawingml/2006/main" id="201">
   <cs:axisTitle>
@@ -4771,7 +6383,7 @@
 </file>
 
 <file path=word/charts/style2.xml><?xml version="1.0" encoding="utf-8"?>
-<cs:chartStyle xmlns:cs="http://schemas.microsoft.com/office/drawing/2012/chartStyle" xmlns:a="http://schemas.openxmlformats.org/drawingml/2006/main" id="332">
+<cs:chartStyle xmlns:cs="http://schemas.microsoft.com/office/drawing/2012/chartStyle" xmlns:a="http://schemas.openxmlformats.org/drawingml/2006/main" id="297">
   <cs:axisTitle>
     <cs:lnRef idx="0"/>
     <cs:fillRef idx="0"/>
@@ -4975,6 +6587,511 @@
     <cs:fillRef idx="0"/>
     <cs:effectRef idx="0"/>
     <cs:fontRef idx="minor">
+      <a:schemeClr val="tx1"/>
+    </cs:fontRef>
+    <cs:spPr>
+      <a:solidFill>
+        <a:schemeClr val="dk1">
+          <a:lumMod val="75000"/>
+          <a:lumOff val="25000"/>
+        </a:schemeClr>
+      </a:solidFill>
+      <a:ln w="9525" cap="flat" cmpd="sng" algn="ctr">
+        <a:solidFill>
+          <a:schemeClr val="tx1">
+            <a:lumMod val="65000"/>
+            <a:lumOff val="35000"/>
+          </a:schemeClr>
+        </a:solidFill>
+        <a:round/>
+      </a:ln>
+    </cs:spPr>
+  </cs:downBar>
+  <cs:dropLine>
+    <cs:lnRef idx="0"/>
+    <cs:fillRef idx="0"/>
+    <cs:effectRef idx="0"/>
+    <cs:fontRef idx="minor">
+      <a:schemeClr val="tx1"/>
+    </cs:fontRef>
+    <cs:spPr>
+      <a:ln w="9525" cap="flat" cmpd="sng" algn="ctr">
+        <a:solidFill>
+          <a:schemeClr val="tx1">
+            <a:lumMod val="35000"/>
+            <a:lumOff val="65000"/>
+          </a:schemeClr>
+        </a:solidFill>
+        <a:round/>
+      </a:ln>
+    </cs:spPr>
+  </cs:dropLine>
+  <cs:errorBar>
+    <cs:lnRef idx="0"/>
+    <cs:fillRef idx="0"/>
+    <cs:effectRef idx="0"/>
+    <cs:fontRef idx="minor">
+      <a:schemeClr val="tx1"/>
+    </cs:fontRef>
+    <cs:spPr>
+      <a:ln w="9525" cap="flat" cmpd="sng" algn="ctr">
+        <a:solidFill>
+          <a:schemeClr val="tx1">
+            <a:lumMod val="65000"/>
+            <a:lumOff val="35000"/>
+          </a:schemeClr>
+        </a:solidFill>
+        <a:round/>
+      </a:ln>
+    </cs:spPr>
+  </cs:errorBar>
+  <cs:floor>
+    <cs:lnRef idx="0"/>
+    <cs:fillRef idx="0"/>
+    <cs:effectRef idx="0"/>
+    <cs:fontRef idx="minor">
+      <a:schemeClr val="tx1"/>
+    </cs:fontRef>
+    <cs:spPr>
+      <a:noFill/>
+      <a:ln>
+        <a:noFill/>
+      </a:ln>
+    </cs:spPr>
+  </cs:floor>
+  <cs:gridlineMajor>
+    <cs:lnRef idx="0"/>
+    <cs:fillRef idx="0"/>
+    <cs:effectRef idx="0"/>
+    <cs:fontRef idx="minor">
+      <a:schemeClr val="tx1"/>
+    </cs:fontRef>
+    <cs:spPr>
+      <a:ln w="9525" cap="flat" cmpd="sng" algn="ctr">
+        <a:solidFill>
+          <a:schemeClr val="tx1">
+            <a:lumMod val="15000"/>
+            <a:lumOff val="85000"/>
+          </a:schemeClr>
+        </a:solidFill>
+        <a:round/>
+      </a:ln>
+    </cs:spPr>
+  </cs:gridlineMajor>
+  <cs:gridlineMinor>
+    <cs:lnRef idx="0"/>
+    <cs:fillRef idx="0"/>
+    <cs:effectRef idx="0"/>
+    <cs:fontRef idx="minor">
+      <a:schemeClr val="tx1"/>
+    </cs:fontRef>
+    <cs:spPr>
+      <a:ln w="9525" cap="flat" cmpd="sng" algn="ctr">
+        <a:solidFill>
+          <a:schemeClr val="tx1">
+            <a:lumMod val="5000"/>
+            <a:lumOff val="95000"/>
+          </a:schemeClr>
+        </a:solidFill>
+        <a:round/>
+      </a:ln>
+    </cs:spPr>
+  </cs:gridlineMinor>
+  <cs:hiLoLine>
+    <cs:lnRef idx="0"/>
+    <cs:fillRef idx="0"/>
+    <cs:effectRef idx="0"/>
+    <cs:fontRef idx="minor">
+      <a:schemeClr val="tx1"/>
+    </cs:fontRef>
+    <cs:spPr>
+      <a:ln w="9525" cap="flat" cmpd="sng" algn="ctr">
+        <a:solidFill>
+          <a:schemeClr val="tx1">
+            <a:lumMod val="50000"/>
+            <a:lumOff val="50000"/>
+          </a:schemeClr>
+        </a:solidFill>
+        <a:round/>
+      </a:ln>
+    </cs:spPr>
+  </cs:hiLoLine>
+  <cs:leaderLine>
+    <cs:lnRef idx="0"/>
+    <cs:fillRef idx="0"/>
+    <cs:effectRef idx="0"/>
+    <cs:fontRef idx="minor">
+      <a:schemeClr val="tx1"/>
+    </cs:fontRef>
+    <cs:spPr>
+      <a:ln w="9525" cap="flat" cmpd="sng" algn="ctr">
+        <a:solidFill>
+          <a:schemeClr val="tx1">
+            <a:lumMod val="35000"/>
+            <a:lumOff val="65000"/>
+          </a:schemeClr>
+        </a:solidFill>
+        <a:round/>
+      </a:ln>
+    </cs:spPr>
+  </cs:leaderLine>
+  <cs:legend>
+    <cs:lnRef idx="0"/>
+    <cs:fillRef idx="0"/>
+    <cs:effectRef idx="0"/>
+    <cs:fontRef idx="minor">
+      <a:schemeClr val="tx1">
+        <a:lumMod val="65000"/>
+        <a:lumOff val="35000"/>
+      </a:schemeClr>
+    </cs:fontRef>
+    <cs:defRPr sz="900" kern="1200"/>
+  </cs:legend>
+  <cs:plotArea mods="allowNoFillOverride allowNoLineOverride">
+    <cs:lnRef idx="0"/>
+    <cs:fillRef idx="0"/>
+    <cs:effectRef idx="0"/>
+    <cs:fontRef idx="minor">
+      <a:schemeClr val="tx1"/>
+    </cs:fontRef>
+  </cs:plotArea>
+  <cs:plotArea3D mods="allowNoFillOverride allowNoLineOverride">
+    <cs:lnRef idx="0"/>
+    <cs:fillRef idx="0"/>
+    <cs:effectRef idx="0"/>
+    <cs:fontRef idx="minor">
+      <a:schemeClr val="tx1"/>
+    </cs:fontRef>
+  </cs:plotArea3D>
+  <cs:seriesAxis>
+    <cs:lnRef idx="0"/>
+    <cs:fillRef idx="0"/>
+    <cs:effectRef idx="0"/>
+    <cs:fontRef idx="minor">
+      <a:schemeClr val="tx1">
+        <a:lumMod val="65000"/>
+        <a:lumOff val="35000"/>
+      </a:schemeClr>
+    </cs:fontRef>
+    <cs:defRPr sz="900" kern="1200"/>
+  </cs:seriesAxis>
+  <cs:seriesLine>
+    <cs:lnRef idx="0"/>
+    <cs:fillRef idx="0"/>
+    <cs:effectRef idx="0"/>
+    <cs:fontRef idx="minor">
+      <a:schemeClr val="tx1"/>
+    </cs:fontRef>
+    <cs:spPr>
+      <a:ln w="9525" cap="flat" cmpd="sng" algn="ctr">
+        <a:solidFill>
+          <a:schemeClr val="tx1">
+            <a:lumMod val="35000"/>
+            <a:lumOff val="65000"/>
+          </a:schemeClr>
+        </a:solidFill>
+        <a:round/>
+      </a:ln>
+    </cs:spPr>
+  </cs:seriesLine>
+  <cs:title>
+    <cs:lnRef idx="0"/>
+    <cs:fillRef idx="0"/>
+    <cs:effectRef idx="0"/>
+    <cs:fontRef idx="minor">
+      <a:schemeClr val="tx1">
+        <a:lumMod val="65000"/>
+        <a:lumOff val="35000"/>
+      </a:schemeClr>
+    </cs:fontRef>
+    <cs:defRPr sz="1400" b="0" kern="1200" spc="0" baseline="0"/>
+  </cs:title>
+  <cs:trendline>
+    <cs:lnRef idx="0">
+      <cs:styleClr val="auto"/>
+    </cs:lnRef>
+    <cs:fillRef idx="0"/>
+    <cs:effectRef idx="0"/>
+    <cs:fontRef idx="minor">
+      <a:schemeClr val="tx1"/>
+    </cs:fontRef>
+    <cs:spPr>
+      <a:ln w="19050" cap="rnd">
+        <a:solidFill>
+          <a:schemeClr val="phClr"/>
+        </a:solidFill>
+        <a:prstDash val="sysDot"/>
+      </a:ln>
+    </cs:spPr>
+  </cs:trendline>
+  <cs:trendlineLabel>
+    <cs:lnRef idx="0"/>
+    <cs:fillRef idx="0"/>
+    <cs:effectRef idx="0"/>
+    <cs:fontRef idx="minor">
+      <a:schemeClr val="tx1">
+        <a:lumMod val="65000"/>
+        <a:lumOff val="35000"/>
+      </a:schemeClr>
+    </cs:fontRef>
+    <cs:defRPr sz="900" kern="1200"/>
+  </cs:trendlineLabel>
+  <cs:upBar>
+    <cs:lnRef idx="0"/>
+    <cs:fillRef idx="0"/>
+    <cs:effectRef idx="0"/>
+    <cs:fontRef idx="minor">
+      <a:schemeClr val="tx1"/>
+    </cs:fontRef>
+    <cs:spPr>
+      <a:solidFill>
+        <a:schemeClr val="lt1"/>
+      </a:solidFill>
+      <a:ln w="9525" cap="flat" cmpd="sng" algn="ctr">
+        <a:solidFill>
+          <a:schemeClr val="tx1">
+            <a:lumMod val="65000"/>
+            <a:lumOff val="35000"/>
+          </a:schemeClr>
+        </a:solidFill>
+        <a:round/>
+      </a:ln>
+    </cs:spPr>
+  </cs:upBar>
+  <cs:valueAxis>
+    <cs:lnRef idx="0"/>
+    <cs:fillRef idx="0"/>
+    <cs:effectRef idx="0"/>
+    <cs:fontRef idx="minor">
+      <a:schemeClr val="tx1">
+        <a:lumMod val="65000"/>
+        <a:lumOff val="35000"/>
+      </a:schemeClr>
+    </cs:fontRef>
+    <cs:defRPr sz="900" kern="1200"/>
+  </cs:valueAxis>
+  <cs:wall>
+    <cs:lnRef idx="0"/>
+    <cs:fillRef idx="0"/>
+    <cs:effectRef idx="0"/>
+    <cs:fontRef idx="minor">
+      <a:schemeClr val="tx1"/>
+    </cs:fontRef>
+    <cs:spPr>
+      <a:noFill/>
+      <a:ln>
+        <a:noFill/>
+      </a:ln>
+    </cs:spPr>
+  </cs:wall>
+</cs:chartStyle>
+</file>
+
+<file path=word/charts/style3.xml><?xml version="1.0" encoding="utf-8"?>
+<cs:chartStyle xmlns:cs="http://schemas.microsoft.com/office/drawing/2012/chartStyle" xmlns:a="http://schemas.openxmlformats.org/drawingml/2006/main" id="332">
+  <cs:axisTitle>
+    <cs:lnRef idx="0"/>
+    <cs:fillRef idx="0"/>
+    <cs:effectRef idx="0"/>
+    <cs:fontRef idx="minor">
+      <a:schemeClr val="tx1">
+        <a:lumMod val="65000"/>
+        <a:lumOff val="35000"/>
+      </a:schemeClr>
+    </cs:fontRef>
+    <cs:defRPr sz="1000" kern="1200"/>
+  </cs:axisTitle>
+  <cs:categoryAxis>
+    <cs:lnRef idx="0"/>
+    <cs:fillRef idx="0"/>
+    <cs:effectRef idx="0"/>
+    <cs:fontRef idx="minor">
+      <a:schemeClr val="tx1">
+        <a:lumMod val="65000"/>
+        <a:lumOff val="35000"/>
+      </a:schemeClr>
+    </cs:fontRef>
+    <cs:spPr>
+      <a:ln w="9525" cap="flat" cmpd="sng" algn="ctr">
+        <a:solidFill>
+          <a:schemeClr val="tx1">
+            <a:lumMod val="15000"/>
+            <a:lumOff val="85000"/>
+          </a:schemeClr>
+        </a:solidFill>
+        <a:round/>
+      </a:ln>
+    </cs:spPr>
+    <cs:defRPr sz="900" kern="1200"/>
+  </cs:categoryAxis>
+  <cs:chartArea mods="allowNoFillOverride allowNoLineOverride">
+    <cs:lnRef idx="0"/>
+    <cs:fillRef idx="0"/>
+    <cs:effectRef idx="0"/>
+    <cs:fontRef idx="minor">
+      <a:schemeClr val="tx1"/>
+    </cs:fontRef>
+    <cs:spPr>
+      <a:solidFill>
+        <a:schemeClr val="bg1"/>
+      </a:solidFill>
+      <a:ln w="9525" cap="flat" cmpd="sng" algn="ctr">
+        <a:solidFill>
+          <a:schemeClr val="tx1">
+            <a:lumMod val="15000"/>
+            <a:lumOff val="85000"/>
+          </a:schemeClr>
+        </a:solidFill>
+        <a:round/>
+      </a:ln>
+    </cs:spPr>
+    <cs:defRPr sz="1000" kern="1200"/>
+  </cs:chartArea>
+  <cs:dataLabel>
+    <cs:lnRef idx="0"/>
+    <cs:fillRef idx="0"/>
+    <cs:effectRef idx="0"/>
+    <cs:fontRef idx="minor">
+      <a:schemeClr val="tx1">
+        <a:lumMod val="75000"/>
+        <a:lumOff val="25000"/>
+      </a:schemeClr>
+    </cs:fontRef>
+    <cs:defRPr sz="900" kern="1200"/>
+  </cs:dataLabel>
+  <cs:dataLabelCallout>
+    <cs:lnRef idx="0"/>
+    <cs:fillRef idx="0"/>
+    <cs:effectRef idx="0"/>
+    <cs:fontRef idx="minor">
+      <a:schemeClr val="dk1">
+        <a:lumMod val="65000"/>
+        <a:lumOff val="35000"/>
+      </a:schemeClr>
+    </cs:fontRef>
+    <cs:spPr>
+      <a:solidFill>
+        <a:schemeClr val="lt1"/>
+      </a:solidFill>
+      <a:ln>
+        <a:solidFill>
+          <a:schemeClr val="dk1">
+            <a:lumMod val="25000"/>
+            <a:lumOff val="75000"/>
+          </a:schemeClr>
+        </a:solidFill>
+      </a:ln>
+    </cs:spPr>
+    <cs:defRPr sz="900" kern="1200"/>
+    <cs:bodyPr rot="0" spcFirstLastPara="1" vertOverflow="clip" horzOverflow="clip" vert="horz" wrap="square" lIns="36576" tIns="18288" rIns="36576" bIns="18288" anchor="ctr" anchorCtr="1">
+      <a:spAutoFit/>
+    </cs:bodyPr>
+  </cs:dataLabelCallout>
+  <cs:dataPoint>
+    <cs:lnRef idx="0"/>
+    <cs:fillRef idx="1">
+      <cs:styleClr val="auto"/>
+    </cs:fillRef>
+    <cs:effectRef idx="0"/>
+    <cs:fontRef idx="minor">
+      <a:schemeClr val="tx1"/>
+    </cs:fontRef>
+  </cs:dataPoint>
+  <cs:dataPoint3D>
+    <cs:lnRef idx="0"/>
+    <cs:fillRef idx="1">
+      <cs:styleClr val="auto"/>
+    </cs:fillRef>
+    <cs:effectRef idx="0"/>
+    <cs:fontRef idx="minor">
+      <a:schemeClr val="tx1"/>
+    </cs:fontRef>
+  </cs:dataPoint3D>
+  <cs:dataPointLine>
+    <cs:lnRef idx="0">
+      <cs:styleClr val="auto"/>
+    </cs:lnRef>
+    <cs:fillRef idx="1"/>
+    <cs:effectRef idx="0"/>
+    <cs:fontRef idx="minor">
+      <a:schemeClr val="tx1"/>
+    </cs:fontRef>
+    <cs:spPr>
+      <a:ln w="28575" cap="rnd">
+        <a:solidFill>
+          <a:schemeClr val="phClr"/>
+        </a:solidFill>
+        <a:round/>
+      </a:ln>
+    </cs:spPr>
+  </cs:dataPointLine>
+  <cs:dataPointMarker>
+    <cs:lnRef idx="0">
+      <cs:styleClr val="auto"/>
+    </cs:lnRef>
+    <cs:fillRef idx="1">
+      <cs:styleClr val="auto"/>
+    </cs:fillRef>
+    <cs:effectRef idx="0"/>
+    <cs:fontRef idx="minor">
+      <a:schemeClr val="tx1"/>
+    </cs:fontRef>
+    <cs:spPr>
+      <a:ln w="9525">
+        <a:solidFill>
+          <a:schemeClr val="phClr"/>
+        </a:solidFill>
+      </a:ln>
+    </cs:spPr>
+  </cs:dataPointMarker>
+  <cs:dataPointMarkerLayout symbol="circle" size="5"/>
+  <cs:dataPointWireframe>
+    <cs:lnRef idx="0">
+      <cs:styleClr val="auto"/>
+    </cs:lnRef>
+    <cs:fillRef idx="1"/>
+    <cs:effectRef idx="0"/>
+    <cs:fontRef idx="minor">
+      <a:schemeClr val="tx1"/>
+    </cs:fontRef>
+    <cs:spPr>
+      <a:ln w="9525" cap="rnd">
+        <a:solidFill>
+          <a:schemeClr val="phClr"/>
+        </a:solidFill>
+        <a:round/>
+      </a:ln>
+    </cs:spPr>
+  </cs:dataPointWireframe>
+  <cs:dataTable>
+    <cs:lnRef idx="0"/>
+    <cs:fillRef idx="0"/>
+    <cs:effectRef idx="0"/>
+    <cs:fontRef idx="minor">
+      <a:schemeClr val="tx1">
+        <a:lumMod val="65000"/>
+        <a:lumOff val="35000"/>
+      </a:schemeClr>
+    </cs:fontRef>
+    <cs:spPr>
+      <a:noFill/>
+      <a:ln w="9525" cap="flat" cmpd="sng" algn="ctr">
+        <a:solidFill>
+          <a:schemeClr val="tx1">
+            <a:lumMod val="15000"/>
+            <a:lumOff val="85000"/>
+          </a:schemeClr>
+        </a:solidFill>
+        <a:round/>
+      </a:ln>
+    </cs:spPr>
+    <cs:defRPr sz="900" kern="1200"/>
+  </cs:dataTable>
+  <cs:downBar>
+    <cs:lnRef idx="0"/>
+    <cs:fillRef idx="0"/>
+    <cs:effectRef idx="0"/>
+    <cs:fontRef idx="minor">
       <a:schemeClr val="dk1"/>
     </cs:fontRef>
     <cs:spPr>
@@ -5273,7 +7390,7 @@
 </cs:chartStyle>
 </file>
 
-<file path=word/charts/style3.xml><?xml version="1.0" encoding="utf-8"?>
+<file path=word/charts/style4.xml><?xml version="1.0" encoding="utf-8"?>
 <cs:chartStyle xmlns:cs="http://schemas.microsoft.com/office/drawing/2012/chartStyle" xmlns:a="http://schemas.openxmlformats.org/drawingml/2006/main" id="332">
   <cs:axisTitle>
     <cs:lnRef idx="0"/>

</xml_diff>